<commit_message>
added the authentication apis functionality
</commit_message>
<xml_diff>
--- a/backend/data/Sonderkündigung nach TKG 1&1 für Templates.docx
+++ b/backend/data/Sonderkündigung nach TKG 1&1 für Templates.docx
@@ -20,7 +20,287 @@
           <w:szCs w:val="22"/>
           <w:u w:val="single"/>
         </w:rPr>
-        <w:t xml:space="preserve">{{ </w:t>
+        <w:t>Ḍ</w:t>
+      </w:r>
+      <w:r>
+        <w:rPr>
+          <w:rFonts w:ascii="Calibri" w:hAnsi="Calibri" w:cs="Calibri"/>
+          <w:b/>
+          <w:bCs/>
+          <w:noProof/>
+          <w:sz w:val="22"/>
+          <w:szCs w:val="22"/>
+          <w:u w:val="single"/>
+        </w:rPr>
+        <mc:AlternateContent>
+          <mc:Choice Requires="wps">
+            <w:drawing>
+              <wp:anchor distT="0" distB="0" distL="114300" distR="114300" simplePos="0" relativeHeight="251662336" behindDoc="0" locked="0" layoutInCell="1" allowOverlap="1" wp14:anchorId="52037E78" wp14:editId="196FCFFE">
+                <wp:simplePos x="0" y="0"/>
+                <wp:positionH relativeFrom="column">
+                  <wp:posOffset>6343015</wp:posOffset>
+                </wp:positionH>
+                <wp:positionV relativeFrom="paragraph">
+                  <wp:posOffset>6228292</wp:posOffset>
+                </wp:positionV>
+                <wp:extent cx="190500" cy="0"/>
+                <wp:effectExtent l="0" t="0" r="0" b="0"/>
+                <wp:wrapNone/>
+                <wp:docPr id="918037993" name="Straight Connector 12"/>
+                <wp:cNvGraphicFramePr/>
+                <a:graphic xmlns:a="http://schemas.openxmlformats.org/drawingml/2006/main">
+                  <a:graphicData uri="http://schemas.microsoft.com/office/word/2010/wordprocessingShape">
+                    <wps:wsp>
+                      <wps:cNvCnPr/>
+                      <wps:spPr>
+                        <a:xfrm>
+                          <a:off x="0" y="0"/>
+                          <a:ext cx="190500" cy="0"/>
+                        </a:xfrm>
+                        <a:prstGeom prst="line">
+                          <a:avLst/>
+                        </a:prstGeom>
+                        <a:ln w="9525"/>
+                      </wps:spPr>
+                      <wps:style>
+                        <a:lnRef idx="1">
+                          <a:schemeClr val="accent1"/>
+                        </a:lnRef>
+                        <a:fillRef idx="0">
+                          <a:schemeClr val="accent1"/>
+                        </a:fillRef>
+                        <a:effectRef idx="0">
+                          <a:schemeClr val="accent1"/>
+                        </a:effectRef>
+                        <a:fontRef idx="minor">
+                          <a:schemeClr val="tx1"/>
+                        </a:fontRef>
+                      </wps:style>
+                      <wps:bodyPr/>
+                    </wps:wsp>
+                  </a:graphicData>
+                </a:graphic>
+              </wp:anchor>
+            </w:drawing>
+          </mc:Choice>
+          <mc:Fallback>
+            <w:pict>
+              <v:line w14:anchorId="06EA25F6" id="Straight Connector 12" o:spid="_x0000_s1026" style="position:absolute;z-index:251662336;visibility:visible;mso-wrap-style:square;mso-wrap-distance-left:9pt;mso-wrap-distance-top:0;mso-wrap-distance-right:9pt;mso-wrap-distance-bottom:0;mso-position-horizontal:absolute;mso-position-horizontal-relative:text;mso-position-vertical:absolute;mso-position-vertical-relative:text" from="499.45pt,490.4pt" to="514.45pt,490.4pt" o:gfxdata="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" strokecolor="#156082 [3204]">
+                <v:stroke joinstyle="miter"/>
+              </v:line>
+            </w:pict>
+          </mc:Fallback>
+        </mc:AlternateContent>
+      </w:r>
+      <w:r>
+        <w:rPr>
+          <w:rFonts w:ascii="Calibri" w:hAnsi="Calibri" w:cs="Calibri"/>
+          <w:b/>
+          <w:bCs/>
+          <w:noProof/>
+          <w:sz w:val="22"/>
+          <w:szCs w:val="22"/>
+          <w:u w:val="single"/>
+        </w:rPr>
+        <mc:AlternateContent>
+          <mc:Choice Requires="wps">
+            <w:drawing>
+              <wp:anchor distT="0" distB="0" distL="114300" distR="114300" simplePos="0" relativeHeight="251661312" behindDoc="0" locked="0" layoutInCell="1" allowOverlap="1" wp14:anchorId="41F2C7C4" wp14:editId="4BB01AD7">
+                <wp:simplePos x="0" y="0"/>
+                <wp:positionH relativeFrom="column">
+                  <wp:posOffset>-772795</wp:posOffset>
+                </wp:positionH>
+                <wp:positionV relativeFrom="paragraph">
+                  <wp:posOffset>6228292</wp:posOffset>
+                </wp:positionV>
+                <wp:extent cx="190500" cy="0"/>
+                <wp:effectExtent l="0" t="0" r="0" b="0"/>
+                <wp:wrapNone/>
+                <wp:docPr id="713793109" name="Straight Connector 11"/>
+                <wp:cNvGraphicFramePr/>
+                <a:graphic xmlns:a="http://schemas.openxmlformats.org/drawingml/2006/main">
+                  <a:graphicData uri="http://schemas.microsoft.com/office/word/2010/wordprocessingShape">
+                    <wps:wsp>
+                      <wps:cNvCnPr/>
+                      <wps:spPr>
+                        <a:xfrm>
+                          <a:off x="0" y="0"/>
+                          <a:ext cx="190500" cy="0"/>
+                        </a:xfrm>
+                        <a:prstGeom prst="line">
+                          <a:avLst/>
+                        </a:prstGeom>
+                        <a:ln w="9525"/>
+                      </wps:spPr>
+                      <wps:style>
+                        <a:lnRef idx="1">
+                          <a:schemeClr val="accent1"/>
+                        </a:lnRef>
+                        <a:fillRef idx="0">
+                          <a:schemeClr val="accent1"/>
+                        </a:fillRef>
+                        <a:effectRef idx="0">
+                          <a:schemeClr val="accent1"/>
+                        </a:effectRef>
+                        <a:fontRef idx="minor">
+                          <a:schemeClr val="tx1"/>
+                        </a:fontRef>
+                      </wps:style>
+                      <wps:bodyPr/>
+                    </wps:wsp>
+                  </a:graphicData>
+                </a:graphic>
+              </wp:anchor>
+            </w:drawing>
+          </mc:Choice>
+          <mc:Fallback>
+            <w:pict>
+              <v:line w14:anchorId="7561EF2E" id="Straight Connector 11" o:spid="_x0000_s1026" style="position:absolute;z-index:251661312;visibility:visible;mso-wrap-style:square;mso-wrap-distance-left:9pt;mso-wrap-distance-top:0;mso-wrap-distance-right:9pt;mso-wrap-distance-bottom:0;mso-position-horizontal:absolute;mso-position-horizontal-relative:text;mso-position-vertical:absolute;mso-position-vertical-relative:text" from="-60.85pt,490.4pt" to="-45.85pt,490.4pt" o:gfxdata="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" strokecolor="#156082 [3204]">
+                <v:stroke joinstyle="miter"/>
+              </v:line>
+            </w:pict>
+          </mc:Fallback>
+        </mc:AlternateContent>
+      </w:r>
+      <w:r>
+        <w:rPr>
+          <w:rFonts w:ascii="Calibri" w:hAnsi="Calibri" w:cs="Calibri"/>
+          <w:b/>
+          <w:bCs/>
+          <w:noProof/>
+          <w:sz w:val="22"/>
+          <w:szCs w:val="22"/>
+          <w:u w:val="single"/>
+        </w:rPr>
+        <mc:AlternateContent>
+          <mc:Choice Requires="wps">
+            <w:drawing>
+              <wp:anchor distT="0" distB="0" distL="114300" distR="114300" simplePos="0" relativeHeight="251660288" behindDoc="0" locked="0" layoutInCell="1" allowOverlap="1" wp14:anchorId="5671C2EA" wp14:editId="3C41293E">
+                <wp:simplePos x="0" y="0"/>
+                <wp:positionH relativeFrom="column">
+                  <wp:posOffset>6343015</wp:posOffset>
+                </wp:positionH>
+                <wp:positionV relativeFrom="paragraph">
+                  <wp:posOffset>2664248</wp:posOffset>
+                </wp:positionV>
+                <wp:extent cx="190500" cy="0"/>
+                <wp:effectExtent l="0" t="0" r="0" b="0"/>
+                <wp:wrapNone/>
+                <wp:docPr id="677021780" name="Straight Connector 10"/>
+                <wp:cNvGraphicFramePr/>
+                <a:graphic xmlns:a="http://schemas.openxmlformats.org/drawingml/2006/main">
+                  <a:graphicData uri="http://schemas.microsoft.com/office/word/2010/wordprocessingShape">
+                    <wps:wsp>
+                      <wps:cNvCnPr/>
+                      <wps:spPr>
+                        <a:xfrm>
+                          <a:off x="0" y="0"/>
+                          <a:ext cx="190500" cy="0"/>
+                        </a:xfrm>
+                        <a:prstGeom prst="line">
+                          <a:avLst/>
+                        </a:prstGeom>
+                        <a:ln w="9525"/>
+                      </wps:spPr>
+                      <wps:style>
+                        <a:lnRef idx="1">
+                          <a:schemeClr val="accent1"/>
+                        </a:lnRef>
+                        <a:fillRef idx="0">
+                          <a:schemeClr val="accent1"/>
+                        </a:fillRef>
+                        <a:effectRef idx="0">
+                          <a:schemeClr val="accent1"/>
+                        </a:effectRef>
+                        <a:fontRef idx="minor">
+                          <a:schemeClr val="tx1"/>
+                        </a:fontRef>
+                      </wps:style>
+                      <wps:bodyPr/>
+                    </wps:wsp>
+                  </a:graphicData>
+                </a:graphic>
+              </wp:anchor>
+            </w:drawing>
+          </mc:Choice>
+          <mc:Fallback>
+            <w:pict>
+              <v:line w14:anchorId="089D0663" id="Straight Connector 10" o:spid="_x0000_s1026" style="position:absolute;z-index:251660288;visibility:visible;mso-wrap-style:square;mso-wrap-distance-left:9pt;mso-wrap-distance-top:0;mso-wrap-distance-right:9pt;mso-wrap-distance-bottom:0;mso-position-horizontal:absolute;mso-position-horizontal-relative:text;mso-position-vertical:absolute;mso-position-vertical-relative:text" from="499.45pt,209.8pt" to="514.45pt,209.8pt" o:gfxdata="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" strokecolor="#156082 [3204]">
+                <v:stroke joinstyle="miter"/>
+              </v:line>
+            </w:pict>
+          </mc:Fallback>
+        </mc:AlternateContent>
+      </w:r>
+      <w:r>
+        <w:rPr>
+          <w:rFonts w:ascii="Calibri" w:hAnsi="Calibri" w:cs="Calibri"/>
+          <w:b/>
+          <w:bCs/>
+          <w:noProof/>
+          <w:sz w:val="22"/>
+          <w:szCs w:val="22"/>
+          <w:u w:val="single"/>
+        </w:rPr>
+        <mc:AlternateContent>
+          <mc:Choice Requires="wps">
+            <w:drawing>
+              <wp:anchor distT="0" distB="0" distL="114300" distR="114300" simplePos="0" relativeHeight="251659264" behindDoc="0" locked="0" layoutInCell="1" allowOverlap="1" wp14:anchorId="5133B966" wp14:editId="4E5B0A91">
+                <wp:simplePos x="0" y="0"/>
+                <wp:positionH relativeFrom="column">
+                  <wp:posOffset>-772795</wp:posOffset>
+                </wp:positionH>
+                <wp:positionV relativeFrom="paragraph">
+                  <wp:posOffset>2664248</wp:posOffset>
+                </wp:positionV>
+                <wp:extent cx="190500" cy="0"/>
+                <wp:effectExtent l="0" t="0" r="0" b="0"/>
+                <wp:wrapNone/>
+                <wp:docPr id="467359175" name="Straight Connector 9"/>
+                <wp:cNvGraphicFramePr/>
+                <a:graphic xmlns:a="http://schemas.openxmlformats.org/drawingml/2006/main">
+                  <a:graphicData uri="http://schemas.microsoft.com/office/word/2010/wordprocessingShape">
+                    <wps:wsp>
+                      <wps:cNvCnPr/>
+                      <wps:spPr>
+                        <a:xfrm>
+                          <a:off x="0" y="0"/>
+                          <a:ext cx="190500" cy="0"/>
+                        </a:xfrm>
+                        <a:prstGeom prst="line">
+                          <a:avLst/>
+                        </a:prstGeom>
+                        <a:ln w="9525"/>
+                      </wps:spPr>
+                      <wps:style>
+                        <a:lnRef idx="1">
+                          <a:schemeClr val="accent1"/>
+                        </a:lnRef>
+                        <a:fillRef idx="0">
+                          <a:schemeClr val="accent1"/>
+                        </a:fillRef>
+                        <a:effectRef idx="0">
+                          <a:schemeClr val="accent1"/>
+                        </a:effectRef>
+                        <a:fontRef idx="minor">
+                          <a:schemeClr val="tx1"/>
+                        </a:fontRef>
+                      </wps:style>
+                      <wps:bodyPr/>
+                    </wps:wsp>
+                  </a:graphicData>
+                </a:graphic>
+              </wp:anchor>
+            </w:drawing>
+          </mc:Choice>
+          <mc:Fallback>
+            <w:pict>
+              <v:line w14:anchorId="1D8D8286" id="Straight Connector 9" o:spid="_x0000_s1026" style="position:absolute;z-index:251659264;visibility:visible;mso-wrap-style:square;mso-wrap-distance-left:9pt;mso-wrap-distance-top:0;mso-wrap-distance-right:9pt;mso-wrap-distance-bottom:0;mso-position-horizontal:absolute;mso-position-horizontal-relative:text;mso-position-vertical:absolute;mso-position-vertical-relative:text" from="-60.85pt,209.8pt" to="-45.85pt,209.8pt" o:gfxdata="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" strokecolor="#156082 [3204]">
+                <v:stroke joinstyle="miter"/>
+              </v:line>
+            </w:pict>
+          </mc:Fallback>
+        </mc:AlternateContent>
       </w:r>
       <w:r>
         <w:rPr>
@@ -31,7 +311,7 @@
           <w:szCs w:val="22"/>
           <w:u w:val="single"/>
         </w:rPr>
-        <w:t>Vorname</w:t>
+        <w:t xml:space="preserve">{{ </w:t>
       </w:r>
       <w:r>
         <w:rPr>
@@ -42,7 +322,7 @@
           <w:szCs w:val="22"/>
           <w:u w:val="single"/>
         </w:rPr>
-        <w:t xml:space="preserve"> }} {{ </w:t>
+        <w:t>Vorname</w:t>
       </w:r>
       <w:r>
         <w:rPr>
@@ -53,7 +333,7 @@
           <w:szCs w:val="22"/>
           <w:u w:val="single"/>
         </w:rPr>
-        <w:t>Name</w:t>
+        <w:t xml:space="preserve"> }} {{ </w:t>
       </w:r>
       <w:r>
         <w:rPr>
@@ -64,7 +344,7 @@
           <w:szCs w:val="22"/>
           <w:u w:val="single"/>
         </w:rPr>
-        <w:t xml:space="preserve"> }}</w:t>
+        <w:t>Name</w:t>
       </w:r>
       <w:r>
         <w:rPr>
@@ -75,7 +355,7 @@
           <w:szCs w:val="22"/>
           <w:u w:val="single"/>
         </w:rPr>
-        <w:t xml:space="preserve">, </w:t>
+        <w:t xml:space="preserve"> }}</w:t>
       </w:r>
       <w:r>
         <w:rPr>
@@ -86,7 +366,7 @@
           <w:szCs w:val="22"/>
           <w:u w:val="single"/>
         </w:rPr>
-        <w:t xml:space="preserve">{{ </w:t>
+        <w:t xml:space="preserve">, </w:t>
       </w:r>
       <w:r>
         <w:rPr>
@@ -97,7 +377,7 @@
           <w:szCs w:val="22"/>
           <w:u w:val="single"/>
         </w:rPr>
-        <w:t>Strasse</w:t>
+        <w:t xml:space="preserve">{{ </w:t>
       </w:r>
       <w:r>
         <w:rPr>
@@ -108,7 +388,7 @@
           <w:szCs w:val="22"/>
           <w:u w:val="single"/>
         </w:rPr>
-        <w:t xml:space="preserve"> }} {{ </w:t>
+        <w:t>Strasse</w:t>
       </w:r>
       <w:r>
         <w:rPr>
@@ -119,7 +399,7 @@
           <w:szCs w:val="22"/>
           <w:u w:val="single"/>
         </w:rPr>
-        <w:t>Hausnummer</w:t>
+        <w:t xml:space="preserve"> }} {{ </w:t>
       </w:r>
       <w:r>
         <w:rPr>
@@ -130,7 +410,7 @@
           <w:szCs w:val="22"/>
           <w:u w:val="single"/>
         </w:rPr>
-        <w:t xml:space="preserve"> }}</w:t>
+        <w:t>Hausnummer</w:t>
       </w:r>
       <w:r>
         <w:rPr>
@@ -141,7 +421,7 @@
           <w:szCs w:val="22"/>
           <w:u w:val="single"/>
         </w:rPr>
-        <w:t xml:space="preserve">, </w:t>
+        <w:t xml:space="preserve"> }}</w:t>
       </w:r>
       <w:r>
         <w:rPr>
@@ -152,7 +432,29 @@
           <w:szCs w:val="22"/>
           <w:u w:val="single"/>
         </w:rPr>
+        <w:t xml:space="preserve">, </w:t>
+      </w:r>
+      <w:r>
+        <w:rPr>
+          <w:rFonts w:ascii="Calibri" w:hAnsi="Calibri" w:cs="Calibri"/>
+          <w:b/>
+          <w:bCs/>
+          <w:sz w:val="22"/>
+          <w:szCs w:val="22"/>
+          <w:u w:val="single"/>
+        </w:rPr>
         <w:t>{{ PLZ }}</w:t>
+      </w:r>
+      <w:r>
+        <w:rPr>
+          <w:rFonts w:ascii="Calibri" w:hAnsi="Calibri" w:cs="Calibri"/>
+          <w:b/>
+          <w:bCs/>
+          <w:sz w:val="22"/>
+          <w:szCs w:val="22"/>
+          <w:u w:val="single"/>
+        </w:rPr>
+        <w:t>, {{ Stadt }}</w:t>
       </w:r>
     </w:p>
     <w:p>
@@ -220,7 +522,27 @@
           <w:sz w:val="28"/>
           <w:szCs w:val="28"/>
         </w:rPr>
-        <w:t>56710 Montabaur</w:t>
+        <w:t>56</w:t>
+      </w:r>
+      <w:r>
+        <w:rPr>
+          <w:rFonts w:ascii="Calibri" w:hAnsi="Calibri" w:cs="Calibri"/>
+          <w:b/>
+          <w:bCs/>
+          <w:sz w:val="28"/>
+          <w:szCs w:val="28"/>
+        </w:rPr>
+        <w:t>4</w:t>
+      </w:r>
+      <w:r>
+        <w:rPr>
+          <w:rFonts w:ascii="Calibri" w:hAnsi="Calibri" w:cs="Calibri"/>
+          <w:b/>
+          <w:bCs/>
+          <w:sz w:val="28"/>
+          <w:szCs w:val="28"/>
+        </w:rPr>
+        <w:t>10 Montabaur</w:t>
       </w:r>
     </w:p>
     <w:p>
@@ -786,9 +1108,19 @@
     </w:p>
     <w:p>
       <w:pPr>
-        <w:pBdr>
-          <w:bottom w:val="single" w:sz="12" w:space="1" w:color="auto"/>
-        </w:pBdr>
+        <w:rPr>
+          <w:rFonts w:ascii="Calibri" w:hAnsi="Calibri" w:cs="Calibri"/>
+        </w:rPr>
+      </w:pPr>
+      <w:r>
+        <w:rPr>
+          <w:rFonts w:ascii="Calibri" w:hAnsi="Calibri" w:cs="Calibri"/>
+        </w:rPr>
+        <w:t>___________</w:t>
+      </w:r>
+    </w:p>
+    <w:p>
+      <w:pPr>
         <w:rPr>
           <w:rFonts w:ascii="Calibri" w:hAnsi="Calibri" w:cs="Calibri"/>
         </w:rPr>
@@ -798,205 +1130,671 @@
       <w:pPr>
         <w:rPr>
           <w:rFonts w:ascii="Calibri" w:hAnsi="Calibri" w:cs="Calibri"/>
+          <w:lang w:val="en-US"/>
         </w:rPr>
       </w:pPr>
+      <w:r>
+        <w:rPr>
+          <w:rFonts w:ascii="Calibri" w:hAnsi="Calibri" w:cs="Calibri"/>
+          <w:lang w:val="en-US"/>
+        </w:rPr>
+        <w:t>{% set _=options([</w:t>
+      </w:r>
     </w:p>
     <w:p>
       <w:pPr>
         <w:rPr>
           <w:rFonts w:ascii="Calibri" w:hAnsi="Calibri" w:cs="Calibri"/>
+          <w:lang w:val="en-US"/>
         </w:rPr>
       </w:pPr>
+      <w:r>
+        <w:rPr>
+          <w:rFonts w:ascii="Calibri" w:hAnsi="Calibri" w:cs="Calibri"/>
+          <w:lang w:val="en-US"/>
+        </w:rPr>
+        <w:t>        {“name“:“Datum“,“type“:“date“</w:t>
+      </w:r>
     </w:p>
     <w:p>
       <w:pPr>
         <w:rPr>
           <w:rFonts w:ascii="Calibri" w:hAnsi="Calibri" w:cs="Calibri"/>
+          <w:lang w:val="en-US"/>
         </w:rPr>
       </w:pPr>
       <w:r>
         <w:rPr>
           <w:rFonts w:ascii="Calibri" w:hAnsi="Calibri" w:cs="Calibri"/>
-        </w:rPr>
-        <w:t>{</w:t>
-      </w:r>
-      <w:r>
-        <w:rPr>
-          <w:rFonts w:ascii="Calibri" w:hAnsi="Calibri" w:cs="Calibri"/>
-        </w:rPr>
-        <w:t xml:space="preserve">% set </w:t>
-      </w:r>
-      <w:r>
-        <w:rPr>
-          <w:rFonts w:ascii="Calibri" w:hAnsi="Calibri" w:cs="Calibri"/>
-        </w:rPr>
-        <w:t>_</w:t>
-      </w:r>
-      <w:r>
-        <w:rPr>
-          <w:rFonts w:ascii="Calibri" w:hAnsi="Calibri" w:cs="Calibri"/>
-        </w:rPr>
-        <w:t>=</w:t>
-      </w:r>
-      <w:r>
-        <w:rPr>
-          <w:rFonts w:ascii="Calibri" w:hAnsi="Calibri" w:cs="Calibri"/>
-        </w:rPr>
-        <w:t>options([{“name“:“Datum“,“type“:“date“},{“name“:“</w:t>
-      </w:r>
-      <w:r>
-        <w:rPr>
-          <w:rFonts w:ascii="Calibri" w:hAnsi="Calibri" w:cs="Calibri"/>
-        </w:rPr>
-        <w:t>Fristdatum</w:t>
-      </w:r>
-      <w:r>
-        <w:rPr>
-          <w:rFonts w:ascii="Calibri" w:hAnsi="Calibri" w:cs="Calibri"/>
-        </w:rPr>
-        <w:t>“,“type“:“date“,“offset“:3</w:t>
-      </w:r>
-      <w:r>
-        <w:rPr>
-          <w:rFonts w:ascii="Calibri" w:hAnsi="Calibri" w:cs="Calibri"/>
+          <w:lang w:val="en-US"/>
+        </w:rPr>
+        <w:t>        },</w:t>
+      </w:r>
+    </w:p>
+    <w:p>
+      <w:pPr>
+        <w:rPr>
+          <w:rFonts w:ascii="Calibri" w:hAnsi="Calibri" w:cs="Calibri"/>
+          <w:lang w:val="en-US"/>
+        </w:rPr>
+      </w:pPr>
+      <w:r>
+        <w:rPr>
+          <w:rFonts w:ascii="Calibri" w:hAnsi="Calibri" w:cs="Calibri"/>
+          <w:lang w:val="en-US"/>
         </w:rPr>
         <w:lastRenderedPageBreak/>
-        <w:t>0},{“name“:“Vertragstyp“,“values“:[“DSL“,“Mobilfunk“]},{“name“:“Handynummer“,“optional“:1},{“name“:“Festnetznummer“,“optional“:1}])</w:t>
-      </w:r>
-      <w:r>
-        <w:rPr>
-          <w:rFonts w:ascii="Calibri" w:hAnsi="Calibri" w:cs="Calibri"/>
-        </w:rPr>
-        <w:t xml:space="preserve"> %}</w:t>
-      </w:r>
-      <w:r>
-        <w:rPr>
-          <w:rFonts w:ascii="Calibri" w:hAnsi="Calibri" w:cs="Calibri"/>
-        </w:rPr>
-        <w:t>{% set _=meta(</w:t>
-      </w:r>
-      <w:r>
-        <w:rPr>
-          <w:rFonts w:ascii="Calibri" w:hAnsi="Calibri" w:cs="Calibri"/>
-        </w:rPr>
-        <w:t>[</w:t>
-      </w:r>
-      <w:r>
-        <w:rPr>
-          <w:rFonts w:ascii="Calibri" w:hAnsi="Calibri" w:cs="Calibri"/>
-        </w:rPr>
-        <w:t>{</w:t>
-      </w:r>
-      <w:r>
-        <w:t>“name“: “Sonderkündigung nach TKG</w:t>
-      </w:r>
-      <w:r>
-        <w:t xml:space="preserve"> </w:t>
-      </w:r>
-      <w:r>
-        <w:t>1&amp;1“,“version“:“1.0“,“creator“:“Emanuel“,</w:t>
-      </w:r>
-      <w:r>
-        <w:t>"category": ["</w:t>
-      </w:r>
-      <w:r>
-        <w:t>Sonder</w:t>
-      </w:r>
-      <w:r>
-        <w:t>k</w:t>
-      </w:r>
-      <w:r>
-        <w:t>ündigung</w:t>
-      </w:r>
-      <w:r>
-        <w:t>"],"tags": ["</w:t>
-      </w:r>
-      <w:r>
-        <w:t>sonderkündigung</w:t>
-      </w:r>
-      <w:r>
-        <w:t>", "</w:t>
-      </w:r>
-      <w:r>
-        <w:t>1und1</w:t>
-      </w:r>
-      <w:r>
-        <w:t>"],"provider": ["</w:t>
-      </w:r>
-      <w:r>
-        <w:t>1&amp;1</w:t>
-      </w:r>
-      <w:r>
-        <w:t>"]</w:t>
-      </w:r>
-      <w:r>
-        <w:rPr>
-          <w:rFonts w:ascii="Calibri" w:hAnsi="Calibri" w:cs="Calibri"/>
+        <w:t>        {“name“:“Fristdatum“,“type“:“date“,“offset“: 30</w:t>
+      </w:r>
+    </w:p>
+    <w:p>
+      <w:pPr>
+        <w:rPr>
+          <w:rFonts w:ascii="Calibri" w:hAnsi="Calibri" w:cs="Calibri"/>
+          <w:lang w:val="en-US"/>
+        </w:rPr>
+      </w:pPr>
+      <w:r>
+        <w:rPr>
+          <w:rFonts w:ascii="Calibri" w:hAnsi="Calibri" w:cs="Calibri"/>
+          <w:lang w:val="en-US"/>
+        </w:rPr>
+        <w:t>        },</w:t>
+      </w:r>
+    </w:p>
+    <w:p>
+      <w:pPr>
+        <w:rPr>
+          <w:rFonts w:ascii="Calibri" w:hAnsi="Calibri" w:cs="Calibri"/>
+          <w:lang w:val="en-US"/>
+        </w:rPr>
+      </w:pPr>
+      <w:r>
+        <w:rPr>
+          <w:rFonts w:ascii="Calibri" w:hAnsi="Calibri" w:cs="Calibri"/>
+          <w:lang w:val="en-US"/>
+        </w:rPr>
+        <w:t>        {“name“:“Vertragstyp“,“values“: [“DSL“,“Mobilfunk“</w:t>
+      </w:r>
+    </w:p>
+    <w:p>
+      <w:pPr>
+        <w:rPr>
+          <w:rFonts w:ascii="Calibri" w:hAnsi="Calibri" w:cs="Calibri"/>
+          <w:lang w:val="en-US"/>
+        </w:rPr>
+      </w:pPr>
+      <w:r>
+        <w:rPr>
+          <w:rFonts w:ascii="Calibri" w:hAnsi="Calibri" w:cs="Calibri"/>
+          <w:lang w:val="en-US"/>
+        </w:rPr>
+        <w:t>            ]</w:t>
+      </w:r>
+    </w:p>
+    <w:p>
+      <w:pPr>
+        <w:rPr>
+          <w:rFonts w:ascii="Calibri" w:hAnsi="Calibri" w:cs="Calibri"/>
+          <w:lang w:val="en-US"/>
+        </w:rPr>
+      </w:pPr>
+      <w:r>
+        <w:rPr>
+          <w:rFonts w:ascii="Calibri" w:hAnsi="Calibri" w:cs="Calibri"/>
+          <w:lang w:val="en-US"/>
+        </w:rPr>
+        <w:t>        },</w:t>
+      </w:r>
+    </w:p>
+    <w:p>
+      <w:pPr>
+        <w:rPr>
+          <w:rFonts w:ascii="Calibri" w:hAnsi="Calibri" w:cs="Calibri"/>
+          <w:lang w:val="en-US"/>
+        </w:rPr>
+      </w:pPr>
+      <w:r>
+        <w:rPr>
+          <w:rFonts w:ascii="Calibri" w:hAnsi="Calibri" w:cs="Calibri"/>
+          <w:lang w:val="en-US"/>
+        </w:rPr>
+        <w:t>        {“name“:“Handynummer“,“optional“: 1</w:t>
+      </w:r>
+    </w:p>
+    <w:p>
+      <w:pPr>
+        <w:rPr>
+          <w:rFonts w:ascii="Calibri" w:hAnsi="Calibri" w:cs="Calibri"/>
+          <w:lang w:val="en-US"/>
+        </w:rPr>
+      </w:pPr>
+      <w:r>
+        <w:rPr>
+          <w:rFonts w:ascii="Calibri" w:hAnsi="Calibri" w:cs="Calibri"/>
+          <w:lang w:val="en-US"/>
+        </w:rPr>
+        <w:t>        },</w:t>
+      </w:r>
+    </w:p>
+    <w:p>
+      <w:pPr>
+        <w:rPr>
+          <w:rFonts w:ascii="Calibri" w:hAnsi="Calibri" w:cs="Calibri"/>
+          <w:lang w:val="en-US"/>
+        </w:rPr>
+      </w:pPr>
+      <w:r>
+        <w:rPr>
+          <w:rFonts w:ascii="Calibri" w:hAnsi="Calibri" w:cs="Calibri"/>
+          <w:lang w:val="en-US"/>
+        </w:rPr>
+        <w:t>        {“name“:“Festnetznummer“,“optional“: 1</w:t>
+      </w:r>
+    </w:p>
+    <w:p>
+      <w:pPr>
+        <w:rPr>
+          <w:rFonts w:ascii="Calibri" w:hAnsi="Calibri" w:cs="Calibri"/>
+          <w:lang w:val="en-US"/>
+        </w:rPr>
+      </w:pPr>
+      <w:r>
+        <w:rPr>
+          <w:rFonts w:ascii="Calibri" w:hAnsi="Calibri" w:cs="Calibri"/>
+          <w:lang w:val="en-US"/>
+        </w:rPr>
+        <w:t>        }</w:t>
+      </w:r>
+    </w:p>
+    <w:p>
+      <w:pPr>
+        <w:rPr>
+          <w:rFonts w:ascii="Calibri" w:hAnsi="Calibri" w:cs="Calibri"/>
+          <w:lang w:val="en-US"/>
+        </w:rPr>
+      </w:pPr>
+      <w:r>
+        <w:rPr>
+          <w:rFonts w:ascii="Calibri" w:hAnsi="Calibri" w:cs="Calibri"/>
+          <w:lang w:val="en-US"/>
+        </w:rPr>
+        <w:t>    ]) %</w:t>
+      </w:r>
+    </w:p>
+    <w:p>
+      <w:pPr>
+        <w:rPr>
+          <w:rFonts w:ascii="Calibri" w:hAnsi="Calibri" w:cs="Calibri"/>
+        </w:rPr>
+      </w:pPr>
+      <w:r>
+        <w:rPr>
+          <w:rFonts w:ascii="Calibri" w:hAnsi="Calibri" w:cs="Calibri"/>
+        </w:rPr>
+        <w:t>}{% set _=meta([</w:t>
+      </w:r>
+    </w:p>
+    <w:p>
+      <w:pPr>
+        <w:rPr>
+          <w:rFonts w:ascii="Calibri" w:hAnsi="Calibri" w:cs="Calibri"/>
+        </w:rPr>
+      </w:pPr>
+      <w:r>
+        <w:rPr>
+          <w:rFonts w:ascii="Calibri" w:hAnsi="Calibri" w:cs="Calibri"/>
+        </w:rPr>
+        <w:t>        {“name“: “Sonderkündigung nach TKG 1&amp;1“,“version“:“1.1“,“creator“:“Yuvraj“,</w:t>
+      </w:r>
+    </w:p>
+    <w:p>
+      <w:pPr>
+        <w:rPr>
+          <w:rFonts w:ascii="Calibri" w:hAnsi="Calibri" w:cs="Calibri"/>
+        </w:rPr>
+      </w:pPr>
+      <w:r>
+        <w:rPr>
+          <w:rFonts w:ascii="Calibri" w:hAnsi="Calibri" w:cs="Calibri"/>
+        </w:rPr>
+        <w:t>            "category": [</w:t>
+      </w:r>
+    </w:p>
+    <w:p>
+      <w:pPr>
+        <w:rPr>
+          <w:rFonts w:ascii="Calibri" w:hAnsi="Calibri" w:cs="Calibri"/>
+        </w:rPr>
+      </w:pPr>
+      <w:r>
+        <w:rPr>
+          <w:rFonts w:ascii="Calibri" w:hAnsi="Calibri" w:cs="Calibri"/>
+        </w:rPr>
+        <w:t>                "Sonderkündigung"</w:t>
+      </w:r>
+    </w:p>
+    <w:p>
+      <w:pPr>
+        <w:rPr>
+          <w:rFonts w:ascii="Calibri" w:hAnsi="Calibri" w:cs="Calibri"/>
+        </w:rPr>
+      </w:pPr>
+      <w:r>
+        <w:rPr>
+          <w:rFonts w:ascii="Calibri" w:hAnsi="Calibri" w:cs="Calibri"/>
+        </w:rPr>
+        <w:t>            ],</w:t>
+      </w:r>
+    </w:p>
+    <w:p>
+      <w:pPr>
+        <w:rPr>
+          <w:rFonts w:ascii="Calibri" w:hAnsi="Calibri" w:cs="Calibri"/>
+        </w:rPr>
+      </w:pPr>
+      <w:r>
+        <w:rPr>
+          <w:rFonts w:ascii="Calibri" w:hAnsi="Calibri" w:cs="Calibri"/>
+        </w:rPr>
+        <w:t>            "tags": [</w:t>
+      </w:r>
+    </w:p>
+    <w:p>
+      <w:pPr>
+        <w:rPr>
+          <w:rFonts w:ascii="Calibri" w:hAnsi="Calibri" w:cs="Calibri"/>
+        </w:rPr>
+      </w:pPr>
+      <w:r>
+        <w:rPr>
+          <w:rFonts w:ascii="Calibri" w:hAnsi="Calibri" w:cs="Calibri"/>
+        </w:rPr>
+        <w:t>                "sonderkündigung",</w:t>
+      </w:r>
+    </w:p>
+    <w:p>
+      <w:pPr>
+        <w:rPr>
+          <w:rFonts w:ascii="Calibri" w:hAnsi="Calibri" w:cs="Calibri"/>
+        </w:rPr>
+      </w:pPr>
+      <w:r>
+        <w:rPr>
+          <w:rFonts w:ascii="Calibri" w:hAnsi="Calibri" w:cs="Calibri"/>
+        </w:rPr>
+        <w:t>                "1und1"</w:t>
+      </w:r>
+    </w:p>
+    <w:p>
+      <w:pPr>
+        <w:rPr>
+          <w:rFonts w:ascii="Calibri" w:hAnsi="Calibri" w:cs="Calibri"/>
+          <w:lang w:val="en-US"/>
+        </w:rPr>
+      </w:pPr>
+      <w:r>
+        <w:rPr>
+          <w:rFonts w:ascii="Calibri" w:hAnsi="Calibri" w:cs="Calibri"/>
+        </w:rPr>
+        <w:t xml:space="preserve">            </w:t>
+      </w:r>
+      <w:r>
+        <w:rPr>
+          <w:rFonts w:ascii="Calibri" w:hAnsi="Calibri" w:cs="Calibri"/>
+          <w:lang w:val="en-US"/>
+        </w:rPr>
+        <w:t>],</w:t>
+      </w:r>
+    </w:p>
+    <w:p>
+      <w:pPr>
+        <w:rPr>
+          <w:rFonts w:ascii="Calibri" w:hAnsi="Calibri" w:cs="Calibri"/>
+          <w:lang w:val="en-US"/>
+        </w:rPr>
+      </w:pPr>
+      <w:r>
+        <w:rPr>
+          <w:rFonts w:ascii="Calibri" w:hAnsi="Calibri" w:cs="Calibri"/>
+          <w:lang w:val="en-US"/>
+        </w:rPr>
+        <w:t>            "provider": [</w:t>
+      </w:r>
+    </w:p>
+    <w:p>
+      <w:pPr>
+        <w:rPr>
+          <w:rFonts w:ascii="Calibri" w:hAnsi="Calibri" w:cs="Calibri"/>
+          <w:lang w:val="en-US"/>
+        </w:rPr>
+      </w:pPr>
+      <w:r>
+        <w:rPr>
+          <w:rFonts w:ascii="Calibri" w:hAnsi="Calibri" w:cs="Calibri"/>
+          <w:lang w:val="en-US"/>
+        </w:rPr>
+        <w:t>                "1&amp;1"</w:t>
+      </w:r>
+    </w:p>
+    <w:p>
+      <w:pPr>
+        <w:rPr>
+          <w:rFonts w:ascii="Calibri" w:hAnsi="Calibri" w:cs="Calibri"/>
+          <w:lang w:val="en-US"/>
+        </w:rPr>
+      </w:pPr>
+      <w:r>
+        <w:rPr>
+          <w:rFonts w:ascii="Calibri" w:hAnsi="Calibri" w:cs="Calibri"/>
+          <w:lang w:val="en-US"/>
+        </w:rPr>
+        <w:t>            ]</w:t>
+      </w:r>
+    </w:p>
+    <w:p>
+      <w:pPr>
+        <w:rPr>
+          <w:rFonts w:ascii="Calibri" w:hAnsi="Calibri" w:cs="Calibri"/>
+          <w:lang w:val="en-US"/>
+        </w:rPr>
+      </w:pPr>
+      <w:r>
+        <w:rPr>
+          <w:rFonts w:ascii="Calibri" w:hAnsi="Calibri" w:cs="Calibri"/>
+          <w:lang w:val="en-US"/>
+        </w:rPr>
+        <w:t>        }</w:t>
+      </w:r>
+    </w:p>
+    <w:p>
+      <w:pPr>
+        <w:rPr>
+          <w:rFonts w:ascii="Calibri" w:hAnsi="Calibri" w:cs="Calibri"/>
+          <w:lang w:val="en-US"/>
+        </w:rPr>
+      </w:pPr>
+      <w:r>
+        <w:rPr>
+          <w:rFonts w:ascii="Calibri" w:hAnsi="Calibri" w:cs="Calibri"/>
+          <w:lang w:val="en-US"/>
+        </w:rPr>
+        <w:t>    ])%</w:t>
+      </w:r>
+    </w:p>
+    <w:p>
+      <w:pPr>
+        <w:rPr>
+          <w:rFonts w:ascii="Calibri" w:hAnsi="Calibri" w:cs="Calibri"/>
+          <w:lang w:val="en-US"/>
+        </w:rPr>
+      </w:pPr>
+      <w:r>
+        <w:rPr>
+          <w:rFonts w:ascii="Calibri" w:hAnsi="Calibri" w:cs="Calibri"/>
+          <w:lang w:val="en-US"/>
+        </w:rPr>
+        <w:t>}{% set _=layout([</w:t>
+      </w:r>
+    </w:p>
+    <w:p>
+      <w:pPr>
+        <w:rPr>
+          <w:rFonts w:ascii="Calibri" w:hAnsi="Calibri" w:cs="Calibri"/>
+          <w:lang w:val="en-US"/>
+        </w:rPr>
+      </w:pPr>
+      <w:r>
+        <w:rPr>
+          <w:rFonts w:ascii="Calibri" w:hAnsi="Calibri" w:cs="Calibri"/>
+          <w:lang w:val="en-US"/>
+        </w:rPr>
+        <w:t>        {“Stammdaten“: [</w:t>
+      </w:r>
+    </w:p>
+    <w:p>
+      <w:pPr>
+        <w:rPr>
+          <w:rFonts w:ascii="Calibri" w:hAnsi="Calibri" w:cs="Calibri"/>
+          <w:lang w:val="en-US"/>
+        </w:rPr>
+      </w:pPr>
+      <w:r>
+        <w:rPr>
+          <w:rFonts w:ascii="Calibri" w:hAnsi="Calibri" w:cs="Calibri"/>
+          <w:lang w:val="en-US"/>
+        </w:rPr>
+        <w:t>                [“Vorname“,“Name“</w:t>
+      </w:r>
+    </w:p>
+    <w:p>
+      <w:pPr>
+        <w:rPr>
+          <w:rFonts w:ascii="Calibri" w:hAnsi="Calibri" w:cs="Calibri"/>
+        </w:rPr>
+      </w:pPr>
+      <w:r>
+        <w:rPr>
+          <w:rFonts w:ascii="Calibri" w:hAnsi="Calibri" w:cs="Calibri"/>
+          <w:lang w:val="en-US"/>
+        </w:rPr>
+        <w:t xml:space="preserve">                </w:t>
+      </w:r>
+      <w:r>
+        <w:rPr>
+          <w:rFonts w:ascii="Calibri" w:hAnsi="Calibri" w:cs="Calibri"/>
+        </w:rPr>
+        <w:t>],</w:t>
+      </w:r>
+    </w:p>
+    <w:p>
+      <w:pPr>
+        <w:rPr>
+          <w:rFonts w:ascii="Calibri" w:hAnsi="Calibri" w:cs="Calibri"/>
+        </w:rPr>
+      </w:pPr>
+      <w:r>
+        <w:rPr>
+          <w:rFonts w:ascii="Calibri" w:hAnsi="Calibri" w:cs="Calibri"/>
+        </w:rPr>
+        <w:t>                [“Strasse“,“Hausnummer“,“PLZ“,“Stadt“</w:t>
+      </w:r>
+    </w:p>
+    <w:p>
+      <w:pPr>
+        <w:rPr>
+          <w:rFonts w:ascii="Calibri" w:hAnsi="Calibri" w:cs="Calibri"/>
+        </w:rPr>
+      </w:pPr>
+      <w:r>
+        <w:rPr>
+          <w:rFonts w:ascii="Calibri" w:hAnsi="Calibri" w:cs="Calibri"/>
+        </w:rPr>
+        <w:lastRenderedPageBreak/>
+        <w:t>                ]</w:t>
+      </w:r>
+    </w:p>
+    <w:p>
+      <w:pPr>
+        <w:rPr>
+          <w:rFonts w:ascii="Calibri" w:hAnsi="Calibri" w:cs="Calibri"/>
+        </w:rPr>
+      </w:pPr>
+      <w:r>
+        <w:rPr>
+          <w:rFonts w:ascii="Calibri" w:hAnsi="Calibri" w:cs="Calibri"/>
+        </w:rPr>
+        <w:t>            ],</w:t>
+      </w:r>
+    </w:p>
+    <w:p>
+      <w:pPr>
+        <w:rPr>
+          <w:rFonts w:ascii="Calibri" w:hAnsi="Calibri" w:cs="Calibri"/>
+        </w:rPr>
+      </w:pPr>
+      <w:r>
+        <w:rPr>
+          <w:rFonts w:ascii="Calibri" w:hAnsi="Calibri" w:cs="Calibri"/>
+        </w:rPr>
+        <w:t>        },</w:t>
+      </w:r>
+    </w:p>
+    <w:p>
+      <w:pPr>
+        <w:rPr>
+          <w:rFonts w:ascii="Calibri" w:hAnsi="Calibri" w:cs="Calibri"/>
+        </w:rPr>
+      </w:pPr>
+      <w:r>
+        <w:rPr>
+          <w:rFonts w:ascii="Calibri" w:hAnsi="Calibri" w:cs="Calibri"/>
+        </w:rPr>
+        <w:t>        {“Daten“: [</w:t>
+      </w:r>
+    </w:p>
+    <w:p>
+      <w:pPr>
+        <w:rPr>
+          <w:rFonts w:ascii="Calibri" w:hAnsi="Calibri" w:cs="Calibri"/>
+        </w:rPr>
+      </w:pPr>
+      <w:r>
+        <w:rPr>
+          <w:rFonts w:ascii="Calibri" w:hAnsi="Calibri" w:cs="Calibri"/>
+        </w:rPr>
+        <w:t>                [“Kundenummer“,“Vertragsnummer“</w:t>
+      </w:r>
+    </w:p>
+    <w:p>
+      <w:pPr>
+        <w:rPr>
+          <w:rFonts w:ascii="Calibri" w:hAnsi="Calibri" w:cs="Calibri"/>
+        </w:rPr>
+      </w:pPr>
+      <w:r>
+        <w:rPr>
+          <w:rFonts w:ascii="Calibri" w:hAnsi="Calibri" w:cs="Calibri"/>
+        </w:rPr>
+        <w:t>                ],</w:t>
+      </w:r>
+    </w:p>
+    <w:p>
+      <w:pPr>
+        <w:rPr>
+          <w:rFonts w:ascii="Calibri" w:hAnsi="Calibri" w:cs="Calibri"/>
+        </w:rPr>
+      </w:pPr>
+      <w:r>
+        <w:rPr>
+          <w:rFonts w:ascii="Calibri" w:hAnsi="Calibri" w:cs="Calibri"/>
+        </w:rPr>
+        <w:t>                [“Vertragstyp“,“Handynummer“,“Festnetznummer“</w:t>
+      </w:r>
+    </w:p>
+    <w:p>
+      <w:pPr>
+        <w:rPr>
+          <w:rFonts w:ascii="Calibri" w:hAnsi="Calibri" w:cs="Calibri"/>
+        </w:rPr>
+      </w:pPr>
+      <w:r>
+        <w:rPr>
+          <w:rFonts w:ascii="Calibri" w:hAnsi="Calibri" w:cs="Calibri"/>
+        </w:rPr>
+        <w:t>                ],</w:t>
+      </w:r>
+    </w:p>
+    <w:p>
+      <w:pPr>
+        <w:rPr>
+          <w:rFonts w:ascii="Calibri" w:hAnsi="Calibri" w:cs="Calibri"/>
+        </w:rPr>
+      </w:pPr>
+      <w:r>
+        <w:rPr>
+          <w:rFonts w:ascii="Calibri" w:hAnsi="Calibri" w:cs="Calibri"/>
+        </w:rPr>
+        <w:t>                [“PROVIDER“,“Datum“,“Fristdatum“</w:t>
+      </w:r>
+    </w:p>
+    <w:p>
+      <w:pPr>
+        <w:rPr>
+          <w:rFonts w:ascii="Calibri" w:hAnsi="Calibri" w:cs="Calibri"/>
+        </w:rPr>
+      </w:pPr>
+      <w:r>
+        <w:rPr>
+          <w:rFonts w:ascii="Calibri" w:hAnsi="Calibri" w:cs="Calibri"/>
+        </w:rPr>
+        <w:t>                ]</w:t>
+      </w:r>
+    </w:p>
+    <w:p>
+      <w:pPr>
+        <w:rPr>
+          <w:rFonts w:ascii="Calibri" w:hAnsi="Calibri" w:cs="Calibri"/>
+          <w:lang w:val="en-US"/>
+        </w:rPr>
+      </w:pPr>
+      <w:r>
+        <w:rPr>
+          <w:rFonts w:ascii="Calibri" w:hAnsi="Calibri" w:cs="Calibri"/>
+        </w:rPr>
+        <w:t xml:space="preserve">            </w:t>
+      </w:r>
+      <w:r>
+        <w:rPr>
+          <w:rFonts w:ascii="Calibri" w:hAnsi="Calibri" w:cs="Calibri"/>
+          <w:lang w:val="en-US"/>
+        </w:rPr>
+        <w:t>]</w:t>
+      </w:r>
+    </w:p>
+    <w:p>
+      <w:pPr>
+        <w:rPr>
+          <w:rFonts w:ascii="Calibri" w:hAnsi="Calibri" w:cs="Calibri"/>
+          <w:lang w:val="en-US"/>
+        </w:rPr>
+      </w:pPr>
+      <w:r>
+        <w:rPr>
+          <w:rFonts w:ascii="Calibri" w:hAnsi="Calibri" w:cs="Calibri"/>
+          <w:lang w:val="en-US"/>
+        </w:rPr>
+        <w:t>        }</w:t>
+      </w:r>
+    </w:p>
+    <w:p>
+      <w:pPr>
+        <w:rPr>
+          <w:rFonts w:ascii="Calibri" w:hAnsi="Calibri" w:cs="Calibri"/>
+          <w:lang w:val="en-US"/>
+        </w:rPr>
+      </w:pPr>
+      <w:r>
+        <w:rPr>
+          <w:rFonts w:ascii="Calibri" w:hAnsi="Calibri" w:cs="Calibri"/>
+          <w:lang w:val="en-US"/>
+        </w:rPr>
+        <w:t>    ]) %</w:t>
+      </w:r>
+    </w:p>
+    <w:p>
+      <w:pPr>
+        <w:rPr>
+          <w:rFonts w:ascii="Calibri" w:hAnsi="Calibri" w:cs="Calibri"/>
+          <w:lang w:val="en-US"/>
+        </w:rPr>
+      </w:pPr>
+      <w:r>
+        <w:rPr>
+          <w:rFonts w:ascii="Calibri" w:hAnsi="Calibri" w:cs="Calibri"/>
+          <w:lang w:val="en-US"/>
         </w:rPr>
         <w:t>}</w:t>
-      </w:r>
-      <w:r>
-        <w:rPr>
-          <w:rFonts w:ascii="Calibri" w:hAnsi="Calibri" w:cs="Calibri"/>
-        </w:rPr>
-        <w:t>]</w:t>
-      </w:r>
-      <w:r>
-        <w:rPr>
-          <w:rFonts w:ascii="Calibri" w:hAnsi="Calibri" w:cs="Calibri"/>
-        </w:rPr>
-        <w:t>)%}</w:t>
-      </w:r>
-      <w:r>
-        <w:rPr>
-          <w:rFonts w:ascii="Calibri" w:hAnsi="Calibri" w:cs="Calibri"/>
-        </w:rPr>
-        <w:t>{% set _=layout([{“Stammdaten“:[[</w:t>
-      </w:r>
-      <w:r>
-        <w:rPr>
-          <w:rFonts w:ascii="Calibri" w:hAnsi="Calibri" w:cs="Calibri"/>
-          <w:u w:val="single"/>
-        </w:rPr>
-        <w:t>“Vorname“,“Name“</w:t>
-      </w:r>
-      <w:r>
-        <w:rPr>
-          <w:rFonts w:ascii="Calibri" w:hAnsi="Calibri" w:cs="Calibri"/>
-        </w:rPr>
-        <w:t>],[“</w:t>
-      </w:r>
-      <w:r>
-        <w:rPr>
-          <w:rFonts w:ascii="Calibri" w:hAnsi="Calibri" w:cs="Calibri"/>
-          <w:u w:val="single"/>
-        </w:rPr>
-        <w:t>Strasse“,“Hausnummer“,“PLZ“</w:t>
-      </w:r>
-      <w:r>
-        <w:rPr>
-          <w:rFonts w:ascii="Calibri" w:hAnsi="Calibri" w:cs="Calibri"/>
-        </w:rPr>
-        <w:t>]],},{“Daten“</w:t>
-      </w:r>
-      <w:r>
-        <w:rPr>
-          <w:rFonts w:ascii="Calibri" w:hAnsi="Calibri" w:cs="Calibri"/>
-        </w:rPr>
-        <w:t>:</w:t>
-      </w:r>
-      <w:r>
-        <w:rPr>
-          <w:rFonts w:ascii="Calibri" w:hAnsi="Calibri" w:cs="Calibri"/>
-        </w:rPr>
-        <w:t>[[“Kundenummer“,“Vertragsnummer“],[“Vertragstyp“,“Handynummer“,“Festnetznummer“],[“PROVIDER“,“Datum“,“Fristdatum“</w:t>
-      </w:r>
-      <w:r>
-        <w:rPr>
-          <w:rFonts w:ascii="Calibri" w:hAnsi="Calibri" w:cs="Calibri"/>
-        </w:rPr>
-        <w:tab/>
-        <w:t>]]}]) %}</w:t>
       </w:r>
     </w:p>
     <w:p>

</xml_diff>